<commit_message>
Added PDFiumBitmap.AsBmpStream, which exposes the image data directly in the BMP format.
</commit_message>
<xml_diff>
--- a/Samples/TestDoc.docx
+++ b/Samples/TestDoc.docx
@@ -10,6 +10,8 @@
           <w:szCs w:val="96"/>
         </w:rPr>
       </w:pPr>
+      <w:bookmarkStart w:id="0" w:name="_GoBack"/>
+      <w:bookmarkEnd w:id="0"/>
     </w:p>
     <w:p>
       <w:pPr>
@@ -20,24 +22,16 @@
           <w:szCs w:val="96"/>
         </w:rPr>
       </w:pPr>
-      <w:r>
-        <w:rPr>
-          <w:rFonts w:ascii="Segoe UI" w:hAnsi="Segoe UI" w:cs="Segoe UI"/>
-          <w:sz w:val="96"/>
-          <w:szCs w:val="96"/>
-        </w:rPr>
-        <w:t>PDFi</w:t>
-      </w:r>
-      <w:bookmarkStart w:id="0" w:name="_GoBack"/>
-      <w:bookmarkEnd w:id="0"/>
-      <w:r>
-        <w:rPr>
-          <w:rFonts w:ascii="Segoe UI" w:hAnsi="Segoe UI" w:cs="Segoe UI"/>
-          <w:sz w:val="96"/>
-          <w:szCs w:val="96"/>
-        </w:rPr>
-        <w:t>umSharp</w:t>
-      </w:r>
+      <w:proofErr w:type="spellStart"/>
+      <w:r>
+        <w:rPr>
+          <w:rFonts w:ascii="Segoe UI" w:hAnsi="Segoe UI" w:cs="Segoe UI"/>
+          <w:sz w:val="96"/>
+          <w:szCs w:val="96"/>
+        </w:rPr>
+        <w:t>PDFiumSharp</w:t>
+      </w:r>
+      <w:proofErr w:type="spellEnd"/>
     </w:p>
     <w:p>
       <w:pPr>
@@ -57,13 +51,99 @@
         <w:t>Test Document</w:t>
       </w:r>
     </w:p>
+    <w:p>
+      <w:pPr>
+        <w:jc w:val="center"/>
+        <w:rPr>
+          <w:rFonts w:ascii="Segoe UI" w:hAnsi="Segoe UI" w:cs="Segoe UI"/>
+          <w:sz w:val="96"/>
+          <w:szCs w:val="96"/>
+        </w:rPr>
+      </w:pPr>
+    </w:p>
+    <w:p>
+      <w:pPr>
+        <w:rPr>
+          <w:rFonts w:ascii="Segoe UI" w:hAnsi="Segoe UI" w:cs="Segoe UI"/>
+          <w:sz w:val="96"/>
+          <w:szCs w:val="96"/>
+        </w:rPr>
+      </w:pPr>
+      <w:r>
+        <w:rPr>
+          <w:rFonts w:ascii="Segoe UI" w:hAnsi="Segoe UI" w:cs="Segoe UI"/>
+          <w:sz w:val="96"/>
+          <w:szCs w:val="96"/>
+        </w:rPr>
+        <w:br w:type="page"/>
+      </w:r>
+    </w:p>
+    <w:p>
+      <w:pPr>
+        <w:jc w:val="center"/>
+        <w:rPr>
+          <w:rFonts w:ascii="Segoe UI" w:hAnsi="Segoe UI" w:cs="Segoe UI"/>
+          <w:sz w:val="96"/>
+          <w:szCs w:val="96"/>
+        </w:rPr>
+      </w:pPr>
+      <w:proofErr w:type="spellStart"/>
+      <w:r>
+        <w:rPr>
+          <w:rFonts w:ascii="Segoe UI" w:hAnsi="Segoe UI" w:cs="Segoe UI"/>
+          <w:sz w:val="96"/>
+          <w:szCs w:val="96"/>
+        </w:rPr>
+        <w:lastRenderedPageBreak/>
+        <w:t>Seite</w:t>
+      </w:r>
+      <w:proofErr w:type="spellEnd"/>
+      <w:r>
+        <w:rPr>
+          <w:rFonts w:ascii="Segoe UI" w:hAnsi="Segoe UI" w:cs="Segoe UI"/>
+          <w:sz w:val="96"/>
+          <w:szCs w:val="96"/>
+        </w:rPr>
+        <w:t xml:space="preserve"> 2</w:t>
+      </w:r>
+      <w:r>
+        <w:rPr>
+          <w:rFonts w:ascii="Segoe UI" w:hAnsi="Segoe UI" w:cs="Segoe UI"/>
+          <w:sz w:val="96"/>
+          <w:szCs w:val="96"/>
+        </w:rPr>
+        <w:fldChar w:fldCharType="begin"/>
+      </w:r>
+      <w:r>
+        <w:instrText xml:space="preserve"> XE "</w:instrText>
+      </w:r>
+      <w:r>
+        <w:rPr>
+          <w:rFonts w:ascii="Segoe UI" w:hAnsi="Segoe UI" w:cs="Segoe UI"/>
+          <w:sz w:val="96"/>
+          <w:szCs w:val="96"/>
+        </w:rPr>
+        <w:instrText>Seite 2</w:instrText>
+      </w:r>
+      <w:r>
+        <w:instrText xml:space="preserve">" </w:instrText>
+      </w:r>
+      <w:r>
+        <w:rPr>
+          <w:rFonts w:ascii="Segoe UI" w:hAnsi="Segoe UI" w:cs="Segoe UI"/>
+          <w:sz w:val="96"/>
+          <w:szCs w:val="96"/>
+        </w:rPr>
+        <w:fldChar w:fldCharType="end"/>
+      </w:r>
+    </w:p>
     <w:sectPr>
-      <w:headerReference w:type="even" r:id="rId6"/>
-      <w:headerReference w:type="default" r:id="rId7"/>
-      <w:footerReference w:type="even" r:id="rId8"/>
-      <w:footerReference w:type="default" r:id="rId9"/>
-      <w:headerReference w:type="first" r:id="rId10"/>
-      <w:footerReference w:type="first" r:id="rId11"/>
+      <w:headerReference w:type="even" r:id="rId7"/>
+      <w:headerReference w:type="default" r:id="rId8"/>
+      <w:footerReference w:type="even" r:id="rId9"/>
+      <w:footerReference w:type="default" r:id="rId10"/>
+      <w:headerReference w:type="first" r:id="rId11"/>
+      <w:footerReference w:type="first" r:id="rId12"/>
       <w:pgSz w:w="12240" w:h="15840" w:code="1"/>
       <w:pgMar w:top="567" w:right="567" w:bottom="567" w:left="567" w:header="720" w:footer="720" w:gutter="0"/>
       <w:pgBorders w:offsetFrom="page">
@@ -582,9 +662,10 @@
   <w:style w:type="paragraph" w:default="1" w:styleId="Standard">
     <w:name w:val="Normal"/>
     <w:qFormat/>
-    <w:rsid w:val="00D46608"/>
+    <w:rsid w:val="00D16388"/>
     <w:rPr>
       <w:rFonts w:ascii="Century Gothic" w:hAnsi="Century Gothic"/>
+      <w:color w:val="FF0000"/>
       <w:sz w:val="20"/>
     </w:rPr>
   </w:style>
@@ -929,4 +1010,16 @@
     </a:ext>
   </a:extLst>
 </a:theme>
+</file>
+
+<file path=customXml/item1.xml><?xml version="1.0" encoding="utf-8"?>
+<b:Sources xmlns:b="http://schemas.openxmlformats.org/officeDocument/2006/bibliography" xmlns="http://schemas.openxmlformats.org/officeDocument/2006/bibliography" SelectedStyle="\APASixthEditionOfficeOnline.xsl" StyleName="APA" Version="6"/>
+</file>
+
+<file path=customXml/itemProps1.xml><?xml version="1.0" encoding="utf-8"?>
+<ds:datastoreItem xmlns:ds="http://schemas.openxmlformats.org/officeDocument/2006/customXml" ds:itemID="{98E916D3-B617-4906-9EE3-38068AFBDE89}">
+  <ds:schemaRefs>
+    <ds:schemaRef ds:uri="http://schemas.openxmlformats.org/officeDocument/2006/bibliography"/>
+  </ds:schemaRefs>
+</ds:datastoreItem>
 </file>
</xml_diff>